<commit_message>
1. Created class library 2. Changed structure of Questions table Updated DEsign Doc and the csv file
</commit_message>
<xml_diff>
--- a/CSharpTestSeries-DesignDocument.docx
+++ b/CSharpTestSeries-DesignDocument.docx
@@ -2506,18 +2506,47 @@
         <w:tblStyle w:val="TableGrid"/>
         <w:tblW w:w="0" w:type="auto"/>
         <w:tblLook w:val="04A0"/>
+        <w:tblPrChange w:id="4" w:author="Neelima Saraf" w:date="2022-01-11T11:04:00Z">
+          <w:tblPr>
+            <w:tblStyle w:val="TableGrid"/>
+            <w:tblW w:w="0" w:type="auto"/>
+            <w:tblLook w:val="04A0"/>
+          </w:tblPr>
+        </w:tblPrChange>
       </w:tblPr>
       <w:tblGrid>
-        <w:gridCol w:w="1368"/>
-        <w:gridCol w:w="1368"/>
-        <w:gridCol w:w="1368"/>
-        <w:gridCol w:w="1368"/>
-        <w:gridCol w:w="1368"/>
+        <w:gridCol w:w="1301"/>
+        <w:gridCol w:w="1212"/>
+        <w:gridCol w:w="1152"/>
+        <w:gridCol w:w="1162"/>
+        <w:gridCol w:w="1321"/>
+        <w:gridCol w:w="857"/>
+        <w:gridCol w:w="857"/>
+        <w:gridCol w:w="857"/>
+        <w:gridCol w:w="857"/>
+        <w:tblGridChange w:id="5">
+          <w:tblGrid>
+            <w:gridCol w:w="1327"/>
+            <w:gridCol w:w="1272"/>
+            <w:gridCol w:w="1235"/>
+            <w:gridCol w:w="1241"/>
+            <w:gridCol w:w="1339"/>
+            <w:gridCol w:w="1054"/>
+            <w:gridCol w:w="1054"/>
+            <w:gridCol w:w="1054"/>
+            <w:gridCol w:w="1054"/>
+          </w:tblGrid>
+        </w:tblGridChange>
       </w:tblGrid>
       <w:tr>
         <w:tc>
           <w:tcPr>
-            <w:tcW w:w="1368" w:type="dxa"/>
+            <w:tcW w:w="1301" w:type="dxa"/>
+            <w:tcPrChange w:id="6" w:author="Neelima Saraf" w:date="2022-01-11T11:04:00Z">
+              <w:tcPr>
+                <w:tcW w:w="1327" w:type="dxa"/>
+              </w:tcPr>
+            </w:tcPrChange>
           </w:tcPr>
           <w:p>
             <w:pPr>
@@ -2544,7 +2573,12 @@
         </w:tc>
         <w:tc>
           <w:tcPr>
-            <w:tcW w:w="1368" w:type="dxa"/>
+            <w:tcW w:w="1212" w:type="dxa"/>
+            <w:tcPrChange w:id="7" w:author="Neelima Saraf" w:date="2022-01-11T11:04:00Z">
+              <w:tcPr>
+                <w:tcW w:w="1272" w:type="dxa"/>
+              </w:tcPr>
+            </w:tcPrChange>
           </w:tcPr>
           <w:p>
             <w:pPr>
@@ -2569,7 +2603,12 @@
         </w:tc>
         <w:tc>
           <w:tcPr>
-            <w:tcW w:w="1368" w:type="dxa"/>
+            <w:tcW w:w="1152" w:type="dxa"/>
+            <w:tcPrChange w:id="8" w:author="Neelima Saraf" w:date="2022-01-11T11:04:00Z">
+              <w:tcPr>
+                <w:tcW w:w="1235" w:type="dxa"/>
+              </w:tcPr>
+            </w:tcPrChange>
           </w:tcPr>
           <w:p>
             <w:pPr>
@@ -2594,7 +2633,12 @@
         </w:tc>
         <w:tc>
           <w:tcPr>
-            <w:tcW w:w="1368" w:type="dxa"/>
+            <w:tcW w:w="1162" w:type="dxa"/>
+            <w:tcPrChange w:id="9" w:author="Neelima Saraf" w:date="2022-01-11T11:04:00Z">
+              <w:tcPr>
+                <w:tcW w:w="1241" w:type="dxa"/>
+              </w:tcPr>
+            </w:tcPrChange>
           </w:tcPr>
           <w:p>
             <w:pPr>
@@ -2621,7 +2665,12 @@
         </w:tc>
         <w:tc>
           <w:tcPr>
-            <w:tcW w:w="1368" w:type="dxa"/>
+            <w:tcW w:w="1321" w:type="dxa"/>
+            <w:tcPrChange w:id="10" w:author="Neelima Saraf" w:date="2022-01-11T11:04:00Z">
+              <w:tcPr>
+                <w:tcW w:w="1339" w:type="dxa"/>
+              </w:tcPr>
+            </w:tcPrChange>
           </w:tcPr>
           <w:p>
             <w:pPr>
@@ -2642,6 +2691,137 @@
               </w:rPr>
               <w:t>Explanation</w:t>
             </w:r>
+          </w:p>
+        </w:tc>
+        <w:tc>
+          <w:tcPr>
+            <w:tcW w:w="857" w:type="dxa"/>
+            <w:tcPrChange w:id="11" w:author="Neelima Saraf" w:date="2022-01-11T11:04:00Z">
+              <w:tcPr>
+                <w:tcW w:w="1054" w:type="dxa"/>
+              </w:tcPr>
+            </w:tcPrChange>
+          </w:tcPr>
+          <w:p>
+            <w:pPr>
+              <w:spacing w:before="40" w:after="0" w:line="240" w:lineRule="auto"/>
+              <w:rPr>
+                <w:ins w:id="12" w:author="Neelima Saraf" w:date="2022-01-11T11:04:00Z"/>
+                <w:rFonts w:ascii="Helvetica" w:eastAsia="Times New Roman" w:hAnsi="Helvetica" w:cs="Helvetica"/>
+                <w:color w:val="596169"/>
+                <w:sz w:val="20"/>
+                <w:szCs w:val="16"/>
+              </w:rPr>
+            </w:pPr>
+            <w:ins w:id="13" w:author="Neelima Saraf" w:date="2022-01-11T11:04:00Z">
+              <w:r>
+                <w:rPr>
+                  <w:rFonts w:ascii="Helvetica" w:eastAsia="Times New Roman" w:hAnsi="Helvetica" w:cs="Helvetica"/>
+                  <w:color w:val="596169"/>
+                  <w:sz w:val="20"/>
+                  <w:szCs w:val="16"/>
+                </w:rPr>
+                <w:t>A</w:t>
+              </w:r>
+            </w:ins>
+          </w:p>
+        </w:tc>
+        <w:tc>
+          <w:tcPr>
+            <w:tcW w:w="857" w:type="dxa"/>
+            <w:tcPrChange w:id="14" w:author="Neelima Saraf" w:date="2022-01-11T11:04:00Z">
+              <w:tcPr>
+                <w:tcW w:w="1054" w:type="dxa"/>
+              </w:tcPr>
+            </w:tcPrChange>
+          </w:tcPr>
+          <w:p>
+            <w:pPr>
+              <w:spacing w:before="40" w:after="0" w:line="240" w:lineRule="auto"/>
+              <w:rPr>
+                <w:ins w:id="15" w:author="Neelima Saraf" w:date="2022-01-11T11:03:00Z"/>
+                <w:rFonts w:ascii="Helvetica" w:eastAsia="Times New Roman" w:hAnsi="Helvetica" w:cs="Helvetica"/>
+                <w:color w:val="596169"/>
+                <w:sz w:val="20"/>
+                <w:szCs w:val="16"/>
+              </w:rPr>
+            </w:pPr>
+            <w:ins w:id="16" w:author="Neelima Saraf" w:date="2022-01-11T11:04:00Z">
+              <w:r>
+                <w:rPr>
+                  <w:rFonts w:ascii="Helvetica" w:eastAsia="Times New Roman" w:hAnsi="Helvetica" w:cs="Helvetica"/>
+                  <w:color w:val="596169"/>
+                  <w:sz w:val="20"/>
+                  <w:szCs w:val="16"/>
+                </w:rPr>
+                <w:t>B</w:t>
+              </w:r>
+            </w:ins>
+          </w:p>
+        </w:tc>
+        <w:tc>
+          <w:tcPr>
+            <w:tcW w:w="857" w:type="dxa"/>
+            <w:tcPrChange w:id="17" w:author="Neelima Saraf" w:date="2022-01-11T11:04:00Z">
+              <w:tcPr>
+                <w:tcW w:w="1054" w:type="dxa"/>
+              </w:tcPr>
+            </w:tcPrChange>
+          </w:tcPr>
+          <w:p>
+            <w:pPr>
+              <w:spacing w:before="40" w:after="0" w:line="240" w:lineRule="auto"/>
+              <w:rPr>
+                <w:rFonts w:ascii="Helvetica" w:eastAsia="Times New Roman" w:hAnsi="Helvetica" w:cs="Helvetica"/>
+                <w:color w:val="596169"/>
+                <w:sz w:val="20"/>
+                <w:szCs w:val="16"/>
+              </w:rPr>
+            </w:pPr>
+            <w:ins w:id="18" w:author="Neelima Saraf" w:date="2022-01-11T11:04:00Z">
+              <w:r>
+                <w:rPr>
+                  <w:rFonts w:ascii="Helvetica" w:eastAsia="Times New Roman" w:hAnsi="Helvetica" w:cs="Helvetica"/>
+                  <w:color w:val="596169"/>
+                  <w:sz w:val="20"/>
+                  <w:szCs w:val="16"/>
+                </w:rPr>
+                <w:t>C</w:t>
+              </w:r>
+            </w:ins>
+          </w:p>
+        </w:tc>
+        <w:tc>
+          <w:tcPr>
+            <w:tcW w:w="857" w:type="dxa"/>
+            <w:tcPrChange w:id="19" w:author="Neelima Saraf" w:date="2022-01-11T11:04:00Z">
+              <w:tcPr>
+                <w:tcW w:w="1054" w:type="dxa"/>
+              </w:tcPr>
+            </w:tcPrChange>
+          </w:tcPr>
+          <w:p>
+            <w:pPr>
+              <w:spacing w:before="40" w:after="0" w:line="240" w:lineRule="auto"/>
+              <w:rPr>
+                <w:ins w:id="20" w:author="Neelima Saraf" w:date="2022-01-11T11:03:00Z"/>
+                <w:rFonts w:ascii="Helvetica" w:eastAsia="Times New Roman" w:hAnsi="Helvetica" w:cs="Helvetica"/>
+                <w:color w:val="596169"/>
+                <w:sz w:val="20"/>
+                <w:szCs w:val="16"/>
+              </w:rPr>
+            </w:pPr>
+            <w:ins w:id="21" w:author="Neelima Saraf" w:date="2022-01-11T11:04:00Z">
+              <w:r>
+                <w:rPr>
+                  <w:rFonts w:ascii="Helvetica" w:eastAsia="Times New Roman" w:hAnsi="Helvetica" w:cs="Helvetica"/>
+                  <w:color w:val="596169"/>
+                  <w:sz w:val="20"/>
+                  <w:szCs w:val="16"/>
+                </w:rPr>
+                <w:t>D</w:t>
+              </w:r>
+            </w:ins>
           </w:p>
         </w:tc>
       </w:tr>
@@ -2663,21 +2843,24 @@
         <w:shd w:val="clear" w:color="auto" w:fill="FFFFFF"/>
         <w:spacing w:before="40" w:after="0" w:line="240" w:lineRule="auto"/>
         <w:rPr>
+          <w:del w:id="22" w:author="Neelima Saraf" w:date="2022-01-11T11:04:00Z"/>
           <w:rFonts w:ascii="Helvetica" w:eastAsia="Times New Roman" w:hAnsi="Helvetica" w:cs="Helvetica"/>
           <w:color w:val="596169"/>
           <w:sz w:val="20"/>
           <w:szCs w:val="16"/>
         </w:rPr>
       </w:pPr>
-      <w:r>
-        <w:rPr>
-          <w:rFonts w:ascii="Helvetica" w:eastAsia="Times New Roman" w:hAnsi="Helvetica" w:cs="Helvetica"/>
-          <w:color w:val="596169"/>
-          <w:sz w:val="20"/>
-          <w:szCs w:val="16"/>
-        </w:rPr>
-        <w:t>OPTIONS</w:t>
-      </w:r>
+      <w:del w:id="23" w:author="Neelima Saraf" w:date="2022-01-11T11:04:00Z">
+        <w:r>
+          <w:rPr>
+            <w:rFonts w:ascii="Helvetica" w:eastAsia="Times New Roman" w:hAnsi="Helvetica" w:cs="Helvetica"/>
+            <w:color w:val="596169"/>
+            <w:sz w:val="20"/>
+            <w:szCs w:val="16"/>
+          </w:rPr>
+          <w:delText>OPTIONS</w:delText>
+        </w:r>
+      </w:del>
     </w:p>
     <w:tbl>
       <w:tblPr>
@@ -2694,6 +2877,9 @@
         <w:gridCol w:w="1510"/>
       </w:tblGrid>
       <w:tr>
+        <w:trPr>
+          <w:del w:id="24" w:author="Neelima Saraf" w:date="2022-01-11T11:04:00Z"/>
+        </w:trPr>
         <w:tc>
           <w:tcPr>
             <w:tcW w:w="1696" w:type="dxa"/>
@@ -2702,23 +2888,24 @@
             <w:pPr>
               <w:spacing w:before="40" w:after="0" w:line="240" w:lineRule="auto"/>
               <w:rPr>
-                <w:rFonts w:ascii="Helvetica" w:eastAsia="Times New Roman" w:hAnsi="Helvetica" w:cs="Helvetica"/>
-                <w:color w:val="596169"/>
-                <w:sz w:val="20"/>
-                <w:szCs w:val="16"/>
-              </w:rPr>
-            </w:pPr>
-            <w:proofErr w:type="spellStart"/>
-            <w:r>
-              <w:rPr>
-                <w:rFonts w:ascii="Helvetica" w:eastAsia="Times New Roman" w:hAnsi="Helvetica" w:cs="Helvetica"/>
-                <w:color w:val="596169"/>
-                <w:sz w:val="20"/>
-                <w:szCs w:val="16"/>
-              </w:rPr>
-              <w:t>OptionID</w:t>
-            </w:r>
-            <w:proofErr w:type="spellEnd"/>
+                <w:del w:id="25" w:author="Neelima Saraf" w:date="2022-01-11T11:04:00Z"/>
+                <w:rFonts w:ascii="Helvetica" w:eastAsia="Times New Roman" w:hAnsi="Helvetica" w:cs="Helvetica"/>
+                <w:color w:val="596169"/>
+                <w:sz w:val="20"/>
+                <w:szCs w:val="16"/>
+              </w:rPr>
+            </w:pPr>
+            <w:del w:id="26" w:author="Neelima Saraf" w:date="2022-01-11T11:04:00Z">
+              <w:r>
+                <w:rPr>
+                  <w:rFonts w:ascii="Helvetica" w:eastAsia="Times New Roman" w:hAnsi="Helvetica" w:cs="Helvetica"/>
+                  <w:color w:val="596169"/>
+                  <w:sz w:val="20"/>
+                  <w:szCs w:val="16"/>
+                </w:rPr>
+                <w:delText>OptionID</w:delText>
+              </w:r>
+            </w:del>
           </w:p>
         </w:tc>
         <w:tc>
@@ -2729,23 +2916,24 @@
             <w:pPr>
               <w:spacing w:before="40" w:after="0" w:line="240" w:lineRule="auto"/>
               <w:rPr>
-                <w:rFonts w:ascii="Helvetica" w:eastAsia="Times New Roman" w:hAnsi="Helvetica" w:cs="Helvetica"/>
-                <w:color w:val="596169"/>
-                <w:sz w:val="20"/>
-                <w:szCs w:val="16"/>
-              </w:rPr>
-            </w:pPr>
-            <w:proofErr w:type="spellStart"/>
-            <w:r>
-              <w:rPr>
-                <w:rFonts w:ascii="Helvetica" w:eastAsia="Times New Roman" w:hAnsi="Helvetica" w:cs="Helvetica"/>
-                <w:color w:val="596169"/>
-                <w:sz w:val="20"/>
-                <w:szCs w:val="16"/>
-              </w:rPr>
-              <w:t>QuestionID</w:t>
-            </w:r>
-            <w:proofErr w:type="spellEnd"/>
+                <w:del w:id="27" w:author="Neelima Saraf" w:date="2022-01-11T11:04:00Z"/>
+                <w:rFonts w:ascii="Helvetica" w:eastAsia="Times New Roman" w:hAnsi="Helvetica" w:cs="Helvetica"/>
+                <w:color w:val="596169"/>
+                <w:sz w:val="20"/>
+                <w:szCs w:val="16"/>
+              </w:rPr>
+            </w:pPr>
+            <w:del w:id="28" w:author="Neelima Saraf" w:date="2022-01-11T11:04:00Z">
+              <w:r>
+                <w:rPr>
+                  <w:rFonts w:ascii="Helvetica" w:eastAsia="Times New Roman" w:hAnsi="Helvetica" w:cs="Helvetica"/>
+                  <w:color w:val="596169"/>
+                  <w:sz w:val="20"/>
+                  <w:szCs w:val="16"/>
+                </w:rPr>
+                <w:delText>QuestionID</w:delText>
+              </w:r>
+            </w:del>
           </w:p>
         </w:tc>
         <w:tc>
@@ -2757,21 +2945,24 @@
               <w:spacing w:before="40" w:after="0" w:line="240" w:lineRule="auto"/>
               <w:jc w:val="center"/>
               <w:rPr>
-                <w:rFonts w:ascii="Helvetica" w:eastAsia="Times New Roman" w:hAnsi="Helvetica" w:cs="Helvetica"/>
-                <w:color w:val="596169"/>
-                <w:sz w:val="20"/>
-                <w:szCs w:val="16"/>
-              </w:rPr>
-            </w:pPr>
-            <w:r>
-              <w:rPr>
-                <w:rFonts w:ascii="Helvetica" w:eastAsia="Times New Roman" w:hAnsi="Helvetica" w:cs="Helvetica"/>
-                <w:color w:val="596169"/>
-                <w:sz w:val="20"/>
-                <w:szCs w:val="16"/>
-              </w:rPr>
-              <w:t>A</w:t>
-            </w:r>
+                <w:del w:id="29" w:author="Neelima Saraf" w:date="2022-01-11T11:04:00Z"/>
+                <w:rFonts w:ascii="Helvetica" w:eastAsia="Times New Roman" w:hAnsi="Helvetica" w:cs="Helvetica"/>
+                <w:color w:val="596169"/>
+                <w:sz w:val="20"/>
+                <w:szCs w:val="16"/>
+              </w:rPr>
+            </w:pPr>
+            <w:del w:id="30" w:author="Neelima Saraf" w:date="2022-01-11T11:04:00Z">
+              <w:r>
+                <w:rPr>
+                  <w:rFonts w:ascii="Helvetica" w:eastAsia="Times New Roman" w:hAnsi="Helvetica" w:cs="Helvetica"/>
+                  <w:color w:val="596169"/>
+                  <w:sz w:val="20"/>
+                  <w:szCs w:val="16"/>
+                </w:rPr>
+                <w:delText>A</w:delText>
+              </w:r>
+            </w:del>
           </w:p>
         </w:tc>
         <w:tc>
@@ -2783,21 +2974,24 @@
               <w:spacing w:before="40" w:after="0" w:line="240" w:lineRule="auto"/>
               <w:jc w:val="center"/>
               <w:rPr>
-                <w:rFonts w:ascii="Helvetica" w:eastAsia="Times New Roman" w:hAnsi="Helvetica" w:cs="Helvetica"/>
-                <w:color w:val="596169"/>
-                <w:sz w:val="20"/>
-                <w:szCs w:val="16"/>
-              </w:rPr>
-            </w:pPr>
-            <w:r>
-              <w:rPr>
-                <w:rFonts w:ascii="Helvetica" w:eastAsia="Times New Roman" w:hAnsi="Helvetica" w:cs="Helvetica"/>
-                <w:color w:val="596169"/>
-                <w:sz w:val="20"/>
-                <w:szCs w:val="16"/>
-              </w:rPr>
-              <w:t>B</w:t>
-            </w:r>
+                <w:del w:id="31" w:author="Neelima Saraf" w:date="2022-01-11T11:04:00Z"/>
+                <w:rFonts w:ascii="Helvetica" w:eastAsia="Times New Roman" w:hAnsi="Helvetica" w:cs="Helvetica"/>
+                <w:color w:val="596169"/>
+                <w:sz w:val="20"/>
+                <w:szCs w:val="16"/>
+              </w:rPr>
+            </w:pPr>
+            <w:del w:id="32" w:author="Neelima Saraf" w:date="2022-01-11T11:04:00Z">
+              <w:r>
+                <w:rPr>
+                  <w:rFonts w:ascii="Helvetica" w:eastAsia="Times New Roman" w:hAnsi="Helvetica" w:cs="Helvetica"/>
+                  <w:color w:val="596169"/>
+                  <w:sz w:val="20"/>
+                  <w:szCs w:val="16"/>
+                </w:rPr>
+                <w:delText>B</w:delText>
+              </w:r>
+            </w:del>
           </w:p>
         </w:tc>
         <w:tc>
@@ -2809,21 +3003,24 @@
               <w:spacing w:before="40" w:after="0" w:line="240" w:lineRule="auto"/>
               <w:jc w:val="center"/>
               <w:rPr>
-                <w:rFonts w:ascii="Helvetica" w:eastAsia="Times New Roman" w:hAnsi="Helvetica" w:cs="Helvetica"/>
-                <w:color w:val="596169"/>
-                <w:sz w:val="20"/>
-                <w:szCs w:val="16"/>
-              </w:rPr>
-            </w:pPr>
-            <w:r>
-              <w:rPr>
-                <w:rFonts w:ascii="Helvetica" w:eastAsia="Times New Roman" w:hAnsi="Helvetica" w:cs="Helvetica"/>
-                <w:color w:val="596169"/>
-                <w:sz w:val="20"/>
-                <w:szCs w:val="16"/>
-              </w:rPr>
-              <w:t>C</w:t>
-            </w:r>
+                <w:del w:id="33" w:author="Neelima Saraf" w:date="2022-01-11T11:04:00Z"/>
+                <w:rFonts w:ascii="Helvetica" w:eastAsia="Times New Roman" w:hAnsi="Helvetica" w:cs="Helvetica"/>
+                <w:color w:val="596169"/>
+                <w:sz w:val="20"/>
+                <w:szCs w:val="16"/>
+              </w:rPr>
+            </w:pPr>
+            <w:del w:id="34" w:author="Neelima Saraf" w:date="2022-01-11T11:04:00Z">
+              <w:r>
+                <w:rPr>
+                  <w:rFonts w:ascii="Helvetica" w:eastAsia="Times New Roman" w:hAnsi="Helvetica" w:cs="Helvetica"/>
+                  <w:color w:val="596169"/>
+                  <w:sz w:val="20"/>
+                  <w:szCs w:val="16"/>
+                </w:rPr>
+                <w:delText>C</w:delText>
+              </w:r>
+            </w:del>
           </w:p>
         </w:tc>
         <w:tc>
@@ -2835,21 +3032,24 @@
               <w:spacing w:before="40" w:after="0" w:line="240" w:lineRule="auto"/>
               <w:jc w:val="center"/>
               <w:rPr>
-                <w:rFonts w:ascii="Helvetica" w:eastAsia="Times New Roman" w:hAnsi="Helvetica" w:cs="Helvetica"/>
-                <w:color w:val="596169"/>
-                <w:sz w:val="20"/>
-                <w:szCs w:val="16"/>
-              </w:rPr>
-            </w:pPr>
-            <w:r>
-              <w:rPr>
-                <w:rFonts w:ascii="Helvetica" w:eastAsia="Times New Roman" w:hAnsi="Helvetica" w:cs="Helvetica"/>
-                <w:color w:val="596169"/>
-                <w:sz w:val="20"/>
-                <w:szCs w:val="16"/>
-              </w:rPr>
-              <w:t>D</w:t>
-            </w:r>
+                <w:del w:id="35" w:author="Neelima Saraf" w:date="2022-01-11T11:04:00Z"/>
+                <w:rFonts w:ascii="Helvetica" w:eastAsia="Times New Roman" w:hAnsi="Helvetica" w:cs="Helvetica"/>
+                <w:color w:val="596169"/>
+                <w:sz w:val="20"/>
+                <w:szCs w:val="16"/>
+              </w:rPr>
+            </w:pPr>
+            <w:del w:id="36" w:author="Neelima Saraf" w:date="2022-01-11T11:04:00Z">
+              <w:r>
+                <w:rPr>
+                  <w:rFonts w:ascii="Helvetica" w:eastAsia="Times New Roman" w:hAnsi="Helvetica" w:cs="Helvetica"/>
+                  <w:color w:val="596169"/>
+                  <w:sz w:val="20"/>
+                  <w:szCs w:val="16"/>
+                </w:rPr>
+                <w:delText>D</w:delText>
+              </w:r>
+            </w:del>
           </w:p>
         </w:tc>
       </w:tr>
@@ -2865,6 +3065,35 @@
           <w:szCs w:val="16"/>
         </w:rPr>
       </w:pPr>
+    </w:p>
+    <w:p>
+      <w:pPr>
+        <w:spacing w:after="160" w:line="259" w:lineRule="auto"/>
+        <w:rPr>
+          <w:rFonts w:ascii="Helvetica" w:eastAsia="Times New Roman" w:hAnsi="Helvetica" w:cs="Helvetica"/>
+          <w:color w:val="596169"/>
+          <w:sz w:val="20"/>
+          <w:szCs w:val="16"/>
+        </w:rPr>
+      </w:pPr>
+      <w:r>
+        <w:rPr>
+          <w:rFonts w:ascii="Helvetica" w:eastAsia="Times New Roman" w:hAnsi="Helvetica" w:cs="Helvetica"/>
+          <w:color w:val="596169"/>
+          <w:sz w:val="20"/>
+          <w:szCs w:val="16"/>
+        </w:rPr>
+        <w:t xml:space="preserve">Database Path - </w:t>
+      </w:r>
+      <w:r>
+        <w:rPr>
+          <w:rFonts w:ascii="Helvetica" w:eastAsia="Times New Roman" w:hAnsi="Helvetica" w:cs="Helvetica"/>
+          <w:color w:val="596169"/>
+          <w:sz w:val="20"/>
+          <w:szCs w:val="16"/>
+        </w:rPr>
+        <w:t>C:\Program Files\Microsoft SQL Server\MSSQL15.MSSQLSERVER\MSSQL\DATA\</w:t>
+      </w:r>
     </w:p>
     <w:p>
       <w:pPr>
@@ -2900,7 +3129,7 @@
           <w:sz w:val="28"/>
         </w:rPr>
       </w:pPr>
-      <w:bookmarkStart w:id="4" w:name="_Toc92373846"/>
+      <w:bookmarkStart w:id="37" w:name="_Toc92373846"/>
       <w:r>
         <w:rPr>
           <w:rFonts w:ascii="Cambria" w:eastAsia="Times New Roman" w:hAnsi="Cambria" w:cs="Times New Roman"/>
@@ -2922,7 +3151,7 @@
         </w:rPr>
         <w:t>:</w:t>
       </w:r>
-      <w:bookmarkEnd w:id="4"/>
+      <w:bookmarkEnd w:id="37"/>
     </w:p>
     <w:p>
       <w:r>
@@ -3334,7 +3563,7 @@
           <w:sz w:val="28"/>
         </w:rPr>
       </w:pPr>
-      <w:bookmarkStart w:id="5" w:name="_Toc92373847"/>
+      <w:bookmarkStart w:id="38" w:name="_Toc92373847"/>
       <w:r>
         <w:rPr>
           <w:rFonts w:ascii="Cambria" w:eastAsia="Times New Roman" w:hAnsi="Cambria" w:cs="Times New Roman"/>
@@ -3346,7 +3575,7 @@
         <w:lastRenderedPageBreak/>
         <w:t>Review Questions:</w:t>
       </w:r>
-      <w:bookmarkEnd w:id="5"/>
+      <w:bookmarkEnd w:id="38"/>
     </w:p>
     <w:tbl>
       <w:tblPr>
@@ -5016,8 +5245,8 @@
           <w:sz w:val="28"/>
         </w:rPr>
       </w:pPr>
-      <w:bookmarkStart w:id="6" w:name="_Toc87446221"/>
-      <w:bookmarkStart w:id="7" w:name="_Toc92373848"/>
+      <w:bookmarkStart w:id="39" w:name="_Toc87446221"/>
+      <w:bookmarkStart w:id="40" w:name="_Toc92373848"/>
       <w:r>
         <w:rPr>
           <w:rFonts w:ascii="Cambria" w:eastAsia="Times New Roman" w:hAnsi="Cambria" w:cs="Times New Roman"/>
@@ -5029,8 +5258,8 @@
         <w:lastRenderedPageBreak/>
         <w:t>Operations documentation</w:t>
       </w:r>
-      <w:bookmarkEnd w:id="6"/>
-      <w:bookmarkEnd w:id="7"/>
+      <w:bookmarkEnd w:id="39"/>
+      <w:bookmarkEnd w:id="40"/>
     </w:p>
     <w:p>
       <w:pPr>
@@ -5282,8 +5511,8 @@
         </w:rPr>
       </w:pPr>
       <w:hyperlink r:id="rId10" w:history="1">
-        <w:bookmarkStart w:id="8" w:name="_Toc87446222"/>
-        <w:bookmarkStart w:id="9" w:name="_Toc92373849"/>
+        <w:bookmarkStart w:id="41" w:name="_Toc87446222"/>
+        <w:bookmarkStart w:id="42" w:name="_Toc92373849"/>
         <w:r>
           <w:rPr>
             <w:rFonts w:ascii="Cambria" w:eastAsia="Times New Roman" w:hAnsi="Cambria" w:cs="Times New Roman"/>
@@ -5296,8 +5525,8 @@
           </w:rPr>
           <w:t>Requirements documents</w:t>
         </w:r>
-        <w:bookmarkEnd w:id="8"/>
-        <w:bookmarkEnd w:id="9"/>
+        <w:bookmarkEnd w:id="41"/>
+        <w:bookmarkEnd w:id="42"/>
       </w:hyperlink>
     </w:p>
     <w:p>
@@ -5361,8 +5590,8 @@
           <w:sz w:val="28"/>
         </w:rPr>
       </w:pPr>
-      <w:bookmarkStart w:id="10" w:name="_Toc87446223"/>
-      <w:bookmarkStart w:id="11" w:name="_Toc92373850"/>
+      <w:bookmarkStart w:id="43" w:name="_Toc87446223"/>
+      <w:bookmarkStart w:id="44" w:name="_Toc92373850"/>
       <w:r>
         <w:rPr>
           <w:rFonts w:ascii="Cambria" w:eastAsia="Times New Roman" w:hAnsi="Cambria" w:cs="Times New Roman"/>
@@ -5373,8 +5602,8 @@
         </w:rPr>
         <w:t>Support documentation</w:t>
       </w:r>
-      <w:bookmarkEnd w:id="10"/>
-      <w:bookmarkEnd w:id="11"/>
+      <w:bookmarkEnd w:id="43"/>
+      <w:bookmarkEnd w:id="44"/>
     </w:p>
     <w:p>
       <w:pPr>
@@ -5407,8 +5636,8 @@
           <w:sz w:val="28"/>
         </w:rPr>
       </w:pPr>
-      <w:bookmarkStart w:id="12" w:name="_Toc87446224"/>
-      <w:bookmarkStart w:id="13" w:name="_Toc92373851"/>
+      <w:bookmarkStart w:id="45" w:name="_Toc87446224"/>
+      <w:bookmarkStart w:id="46" w:name="_Toc92373851"/>
     </w:p>
     <w:p>
       <w:pPr>
@@ -5432,8 +5661,8 @@
         </w:rPr>
         <w:t>System documentation</w:t>
       </w:r>
-      <w:bookmarkEnd w:id="12"/>
-      <w:bookmarkEnd w:id="13"/>
+      <w:bookmarkEnd w:id="45"/>
+      <w:bookmarkEnd w:id="46"/>
     </w:p>
     <w:p>
       <w:pPr>
@@ -5486,8 +5715,8 @@
           <w:sz w:val="28"/>
         </w:rPr>
       </w:pPr>
-      <w:bookmarkStart w:id="14" w:name="_Toc87446225"/>
-      <w:bookmarkStart w:id="15" w:name="_Toc92373852"/>
+      <w:bookmarkStart w:id="47" w:name="_Toc87446225"/>
+      <w:bookmarkStart w:id="48" w:name="_Toc92373852"/>
       <w:r>
         <w:rPr>
           <w:rFonts w:ascii="Cambria" w:eastAsia="Times New Roman" w:hAnsi="Cambria" w:cs="Times New Roman"/>
@@ -5498,8 +5727,8 @@
         </w:rPr>
         <w:t>User documentation</w:t>
       </w:r>
-      <w:bookmarkEnd w:id="14"/>
-      <w:bookmarkEnd w:id="15"/>
+      <w:bookmarkEnd w:id="47"/>
+      <w:bookmarkEnd w:id="48"/>
     </w:p>
     <w:p>
       <w:pPr>

</xml_diff>

<commit_message>
updated question table columns names
</commit_message>
<xml_diff>
--- a/CSharpTestSeries-DesignDocument.docx
+++ b/CSharpTestSeries-DesignDocument.docx
@@ -61,28 +61,12 @@
                         <w:rFonts w:asciiTheme="majorHAnsi" w:eastAsiaTheme="majorEastAsia" w:hAnsiTheme="majorHAnsi" w:cstheme="majorBidi"/>
                       </w:rPr>
                     </w:pPr>
-                    <w:proofErr w:type="spellStart"/>
                     <w:r>
                       <w:rPr>
                         <w:rFonts w:asciiTheme="majorHAnsi" w:eastAsiaTheme="majorEastAsia" w:hAnsiTheme="majorHAnsi" w:cstheme="majorBidi"/>
                       </w:rPr>
-                      <w:t>Neelima</w:t>
+                      <w:t>Neelima Saraf</w:t>
                     </w:r>
-                    <w:proofErr w:type="spellEnd"/>
-                    <w:r>
-                      <w:rPr>
-                        <w:rFonts w:asciiTheme="majorHAnsi" w:eastAsiaTheme="majorEastAsia" w:hAnsiTheme="majorHAnsi" w:cstheme="majorBidi"/>
-                      </w:rPr>
-                      <w:t xml:space="preserve"> </w:t>
-                    </w:r>
-                    <w:proofErr w:type="spellStart"/>
-                    <w:r>
-                      <w:rPr>
-                        <w:rFonts w:asciiTheme="majorHAnsi" w:eastAsiaTheme="majorEastAsia" w:hAnsiTheme="majorHAnsi" w:cstheme="majorBidi"/>
-                      </w:rPr>
-                      <w:t>Saraf</w:t>
-                    </w:r>
-                    <w:proofErr w:type="spellEnd"/>
                   </w:p>
                 </w:tc>
               </w:sdtContent>
@@ -117,7 +101,6 @@
                         <w:szCs w:val="80"/>
                       </w:rPr>
                     </w:pPr>
-                    <w:proofErr w:type="spellStart"/>
                     <w:r>
                       <w:rPr>
                         <w:rFonts w:asciiTheme="majorHAnsi" w:eastAsiaTheme="majorEastAsia" w:hAnsiTheme="majorHAnsi" w:cstheme="majorBidi"/>
@@ -125,17 +108,7 @@
                         <w:sz w:val="80"/>
                         <w:szCs w:val="80"/>
                       </w:rPr>
-                      <w:t>CSharp</w:t>
-                    </w:r>
-                    <w:proofErr w:type="spellEnd"/>
-                    <w:r>
-                      <w:rPr>
-                        <w:rFonts w:asciiTheme="majorHAnsi" w:eastAsiaTheme="majorEastAsia" w:hAnsiTheme="majorHAnsi" w:cstheme="majorBidi"/>
-                        <w:color w:val="4472C4" w:themeColor="accent1"/>
-                        <w:sz w:val="80"/>
-                        <w:szCs w:val="80"/>
-                      </w:rPr>
-                      <w:t xml:space="preserve"> Test Series</w:t>
+                      <w:t>CSharp Test Series</w:t>
                     </w:r>
                   </w:p>
                 </w:sdtContent>
@@ -223,28 +196,12 @@
                         <w:color w:val="4472C4" w:themeColor="accent1"/>
                       </w:rPr>
                     </w:pPr>
-                    <w:proofErr w:type="spellStart"/>
                     <w:r>
                       <w:rPr>
                         <w:color w:val="4472C4" w:themeColor="accent1"/>
                       </w:rPr>
-                      <w:t>Neelima</w:t>
+                      <w:t>Neelima Saraf</w:t>
                     </w:r>
-                    <w:proofErr w:type="spellEnd"/>
-                    <w:r>
-                      <w:rPr>
-                        <w:color w:val="4472C4" w:themeColor="accent1"/>
-                      </w:rPr>
-                      <w:t xml:space="preserve"> </w:t>
-                    </w:r>
-                    <w:proofErr w:type="spellStart"/>
-                    <w:r>
-                      <w:rPr>
-                        <w:color w:val="4472C4" w:themeColor="accent1"/>
-                      </w:rPr>
-                      <w:t>Saraf</w:t>
-                    </w:r>
-                    <w:proofErr w:type="spellEnd"/>
                   </w:p>
                 </w:sdtContent>
               </w:sdt>
@@ -1213,27 +1170,7 @@
           <w:sz w:val="20"/>
           <w:szCs w:val="16"/>
         </w:rPr>
-        <w:t xml:space="preserve">This is </w:t>
-      </w:r>
-      <w:proofErr w:type="gramStart"/>
-      <w:r>
-        <w:rPr>
-          <w:rFonts w:ascii="Helvetica" w:eastAsia="Times New Roman" w:hAnsi="Helvetica" w:cs="Helvetica"/>
-          <w:color w:val="596169"/>
-          <w:sz w:val="20"/>
-          <w:szCs w:val="16"/>
-        </w:rPr>
-        <w:t>a</w:t>
-      </w:r>
-      <w:proofErr w:type="gramEnd"/>
-      <w:r>
-        <w:rPr>
-          <w:rFonts w:ascii="Helvetica" w:eastAsia="Times New Roman" w:hAnsi="Helvetica" w:cs="Helvetica"/>
-          <w:color w:val="596169"/>
-          <w:sz w:val="20"/>
-          <w:szCs w:val="16"/>
-        </w:rPr>
-        <w:t xml:space="preserve"> online assessments tool for C# learners. Users </w:t>
+        <w:t xml:space="preserve">This is a online assessments tool for C# learners. Users </w:t>
       </w:r>
       <w:r>
         <w:rPr>
@@ -1389,7 +1326,6 @@
           <w:szCs w:val="16"/>
         </w:rPr>
       </w:pPr>
-      <w:proofErr w:type="gramStart"/>
       <w:r>
         <w:rPr>
           <w:rFonts w:ascii="Helvetica" w:eastAsia="Calibri" w:hAnsi="Helvetica" w:cs="Helvetica"/>
@@ -1397,37 +1333,7 @@
           <w:sz w:val="20"/>
           <w:szCs w:val="16"/>
         </w:rPr>
-        <w:t xml:space="preserve">As of now questions will only covers </w:t>
-      </w:r>
-      <w:proofErr w:type="spellStart"/>
-      <w:r>
-        <w:rPr>
-          <w:rFonts w:ascii="Helvetica" w:eastAsia="Calibri" w:hAnsi="Helvetica" w:cs="Helvetica"/>
-          <w:color w:val="596169"/>
-          <w:sz w:val="20"/>
-          <w:szCs w:val="16"/>
-        </w:rPr>
-        <w:t>IAmTimCory</w:t>
-      </w:r>
-      <w:proofErr w:type="spellEnd"/>
-      <w:r>
-        <w:rPr>
-          <w:rFonts w:ascii="Helvetica" w:eastAsia="Calibri" w:hAnsi="Helvetica" w:cs="Helvetica"/>
-          <w:color w:val="596169"/>
-          <w:sz w:val="20"/>
-          <w:szCs w:val="16"/>
-        </w:rPr>
-        <w:t xml:space="preserve"> video tutorials for C#.</w:t>
-      </w:r>
-      <w:proofErr w:type="gramEnd"/>
-      <w:r>
-        <w:rPr>
-          <w:rFonts w:ascii="Helvetica" w:eastAsia="Calibri" w:hAnsi="Helvetica" w:cs="Helvetica"/>
-          <w:color w:val="596169"/>
-          <w:sz w:val="20"/>
-          <w:szCs w:val="16"/>
-        </w:rPr>
-        <w:t xml:space="preserve">  </w:t>
+        <w:t xml:space="preserve">As of now questions will only covers IAmTimCory video tutorials for C#.  </w:t>
       </w:r>
       <w:r>
         <w:rPr>
@@ -1632,7 +1538,6 @@
           <w:szCs w:val="16"/>
         </w:rPr>
       </w:pPr>
-      <w:proofErr w:type="gramStart"/>
       <w:r>
         <w:rPr>
           <w:rFonts w:ascii="Helvetica" w:eastAsia="Times New Roman" w:hAnsi="Helvetica" w:cs="Helvetica"/>
@@ -1640,17 +1545,7 @@
           <w:sz w:val="20"/>
           <w:szCs w:val="16"/>
         </w:rPr>
-        <w:t>tools</w:t>
-      </w:r>
-      <w:proofErr w:type="gramEnd"/>
-      <w:r>
-        <w:rPr>
-          <w:rFonts w:ascii="Helvetica" w:eastAsia="Times New Roman" w:hAnsi="Helvetica" w:cs="Helvetica"/>
-          <w:color w:val="596169"/>
-          <w:sz w:val="20"/>
-          <w:szCs w:val="16"/>
-        </w:rPr>
-        <w:t xml:space="preserve"> used : </w:t>
+        <w:t xml:space="preserve">tools used : </w:t>
       </w:r>
     </w:p>
     <w:p>
@@ -1739,7 +1634,6 @@
           <w:szCs w:val="16"/>
         </w:rPr>
       </w:pPr>
-      <w:proofErr w:type="spellStart"/>
       <w:r>
         <w:rPr>
           <w:rFonts w:ascii="Helvetica" w:eastAsia="Times New Roman" w:hAnsi="Helvetica" w:cs="Helvetica"/>
@@ -1749,7 +1643,6 @@
         </w:rPr>
         <w:t>Github</w:t>
       </w:r>
-      <w:proofErr w:type="spellEnd"/>
     </w:p>
     <w:p>
       <w:pPr>
@@ -1767,7 +1660,6 @@
           <w:szCs w:val="16"/>
         </w:rPr>
       </w:pPr>
-      <w:proofErr w:type="spellStart"/>
       <w:r>
         <w:rPr>
           <w:rFonts w:ascii="Helvetica" w:eastAsia="Times New Roman" w:hAnsi="Helvetica" w:cs="Helvetica"/>
@@ -1777,7 +1669,6 @@
         </w:rPr>
         <w:t>Jira</w:t>
       </w:r>
-      <w:proofErr w:type="spellEnd"/>
     </w:p>
     <w:p>
       <w:pPr>
@@ -2286,7 +2177,6 @@
           <w:szCs w:val="16"/>
         </w:rPr>
       </w:pPr>
-      <w:proofErr w:type="gramStart"/>
       <w:r>
         <w:rPr>
           <w:rFonts w:ascii="Helvetica" w:eastAsia="Times New Roman" w:hAnsi="Helvetica" w:cs="Helvetica"/>
@@ -2296,7 +2186,6 @@
         </w:rPr>
         <w:t>&lt;TODO&gt; insert database design diagram here.</w:t>
       </w:r>
-      <w:proofErr w:type="gramEnd"/>
     </w:p>
     <w:p>
       <w:pPr>
@@ -2372,7 +2261,6 @@
                 <w:szCs w:val="16"/>
               </w:rPr>
             </w:pPr>
-            <w:proofErr w:type="spellStart"/>
             <w:r>
               <w:rPr>
                 <w:rFonts w:ascii="Helvetica" w:eastAsia="Times New Roman" w:hAnsi="Helvetica" w:cs="Helvetica"/>
@@ -2382,7 +2270,6 @@
               </w:rPr>
               <w:t>TopicID</w:t>
             </w:r>
-            <w:proofErr w:type="spellEnd"/>
           </w:p>
         </w:tc>
         <w:tc>
@@ -2399,7 +2286,6 @@
                 <w:szCs w:val="16"/>
               </w:rPr>
             </w:pPr>
-            <w:proofErr w:type="spellStart"/>
             <w:r>
               <w:rPr>
                 <w:rFonts w:ascii="Helvetica" w:eastAsia="Times New Roman" w:hAnsi="Helvetica" w:cs="Helvetica"/>
@@ -2409,7 +2295,6 @@
               </w:rPr>
               <w:t>TopicName</w:t>
             </w:r>
-            <w:proofErr w:type="spellEnd"/>
           </w:p>
         </w:tc>
         <w:tc>
@@ -2426,7 +2311,6 @@
                 <w:szCs w:val="16"/>
               </w:rPr>
             </w:pPr>
-            <w:proofErr w:type="spellStart"/>
             <w:r>
               <w:rPr>
                 <w:rFonts w:ascii="Helvetica" w:eastAsia="Times New Roman" w:hAnsi="Helvetica" w:cs="Helvetica"/>
@@ -2436,7 +2320,6 @@
               </w:rPr>
               <w:t>VideoName</w:t>
             </w:r>
-            <w:proofErr w:type="spellEnd"/>
           </w:p>
         </w:tc>
         <w:tc>
@@ -2453,7 +2336,6 @@
                 <w:szCs w:val="16"/>
               </w:rPr>
             </w:pPr>
-            <w:proofErr w:type="spellStart"/>
             <w:r>
               <w:rPr>
                 <w:rFonts w:ascii="Helvetica" w:eastAsia="Times New Roman" w:hAnsi="Helvetica" w:cs="Helvetica"/>
@@ -2463,7 +2345,6 @@
               </w:rPr>
               <w:t>VideoLink</w:t>
             </w:r>
-            <w:proofErr w:type="spellEnd"/>
           </w:p>
         </w:tc>
       </w:tr>
@@ -2508,28 +2389,15 @@
         <w:tblLook w:val="04A0"/>
       </w:tblPr>
       <w:tblGrid>
-        <w:gridCol w:w="1267"/>
-        <w:gridCol w:w="1133"/>
-        <w:gridCol w:w="1043"/>
-        <w:gridCol w:w="1058"/>
-        <w:gridCol w:w="1297"/>
-        <w:gridCol w:w="939"/>
-        <w:gridCol w:w="939"/>
-        <w:gridCol w:w="950"/>
-        <w:gridCol w:w="950"/>
-        <w:tblGridChange w:id="4">
-          <w:tblGrid>
-            <w:gridCol w:w="1267"/>
-            <w:gridCol w:w="1133"/>
-            <w:gridCol w:w="1043"/>
-            <w:gridCol w:w="1058"/>
-            <w:gridCol w:w="1297"/>
-            <w:gridCol w:w="939"/>
-            <w:gridCol w:w="939"/>
-            <w:gridCol w:w="950"/>
-            <w:gridCol w:w="950"/>
-          </w:tblGrid>
-        </w:tblGridChange>
+        <w:gridCol w:w="1293"/>
+        <w:gridCol w:w="991"/>
+        <w:gridCol w:w="862"/>
+        <w:gridCol w:w="1518"/>
+        <w:gridCol w:w="1228"/>
+        <w:gridCol w:w="916"/>
+        <w:gridCol w:w="916"/>
+        <w:gridCol w:w="926"/>
+        <w:gridCol w:w="926"/>
       </w:tblGrid>
       <w:tr>
         <w:tc>
@@ -2546,17 +2414,48 @@
                 <w:szCs w:val="16"/>
               </w:rPr>
             </w:pPr>
-            <w:proofErr w:type="spellStart"/>
-            <w:r>
-              <w:rPr>
-                <w:rFonts w:ascii="Helvetica" w:eastAsia="Times New Roman" w:hAnsi="Helvetica" w:cs="Helvetica"/>
-                <w:color w:val="596169"/>
-                <w:sz w:val="20"/>
-                <w:szCs w:val="16"/>
-              </w:rPr>
-              <w:t>QuestionID</w:t>
-            </w:r>
-            <w:proofErr w:type="spellEnd"/>
+            <w:del w:id="4" w:author="Neelima Saraf" w:date="2022-02-07T21:36:00Z">
+              <w:r>
+                <w:rPr>
+                  <w:rFonts w:ascii="Helvetica" w:eastAsia="Times New Roman" w:hAnsi="Helvetica" w:cs="Helvetica"/>
+                  <w:color w:val="596169"/>
+                  <w:sz w:val="20"/>
+                  <w:szCs w:val="16"/>
+                </w:rPr>
+                <w:delText>Question</w:delText>
+              </w:r>
+            </w:del>
+            <w:r>
+              <w:rPr>
+                <w:rFonts w:ascii="Helvetica" w:eastAsia="Times New Roman" w:hAnsi="Helvetica" w:cs="Helvetica"/>
+                <w:color w:val="596169"/>
+                <w:sz w:val="20"/>
+                <w:szCs w:val="16"/>
+              </w:rPr>
+              <w:t>I</w:t>
+            </w:r>
+            <w:del w:id="5" w:author="Neelima Saraf" w:date="2022-02-07T21:36:00Z">
+              <w:r>
+                <w:rPr>
+                  <w:rFonts w:ascii="Helvetica" w:eastAsia="Times New Roman" w:hAnsi="Helvetica" w:cs="Helvetica"/>
+                  <w:color w:val="596169"/>
+                  <w:sz w:val="20"/>
+                  <w:szCs w:val="16"/>
+                </w:rPr>
+                <w:delText>D</w:delText>
+              </w:r>
+            </w:del>
+            <w:ins w:id="6" w:author="Neelima Saraf" w:date="2022-02-07T21:36:00Z">
+              <w:r>
+                <w:rPr>
+                  <w:rFonts w:ascii="Helvetica" w:eastAsia="Times New Roman" w:hAnsi="Helvetica" w:cs="Helvetica"/>
+                  <w:color w:val="596169"/>
+                  <w:sz w:val="20"/>
+                  <w:szCs w:val="16"/>
+                </w:rPr>
+                <w:t>d</w:t>
+              </w:r>
+            </w:ins>
           </w:p>
         </w:tc>
         <w:tc>
@@ -2623,17 +2522,37 @@
                 <w:szCs w:val="16"/>
               </w:rPr>
             </w:pPr>
-            <w:proofErr w:type="spellStart"/>
-            <w:r>
-              <w:rPr>
-                <w:rFonts w:ascii="Helvetica" w:eastAsia="Times New Roman" w:hAnsi="Helvetica" w:cs="Helvetica"/>
-                <w:color w:val="596169"/>
-                <w:sz w:val="20"/>
-                <w:szCs w:val="16"/>
-              </w:rPr>
-              <w:t>TopicID</w:t>
-            </w:r>
-            <w:proofErr w:type="spellEnd"/>
+            <w:del w:id="7" w:author="Neelima Saraf" w:date="2022-02-07T21:36:00Z">
+              <w:r>
+                <w:rPr>
+                  <w:rFonts w:ascii="Helvetica" w:eastAsia="Times New Roman" w:hAnsi="Helvetica" w:cs="Helvetica"/>
+                  <w:color w:val="596169"/>
+                  <w:sz w:val="20"/>
+                  <w:szCs w:val="16"/>
+                </w:rPr>
+                <w:delText>TopicID</w:delText>
+              </w:r>
+            </w:del>
+            <w:ins w:id="8" w:author="Neelima Saraf" w:date="2022-02-07T21:36:00Z">
+              <w:r>
+                <w:rPr>
+                  <w:rFonts w:ascii="Helvetica" w:eastAsia="Times New Roman" w:hAnsi="Helvetica" w:cs="Helvetica"/>
+                  <w:color w:val="596169"/>
+                  <w:sz w:val="20"/>
+                  <w:szCs w:val="16"/>
+                </w:rPr>
+                <w:t>TopicI</w:t>
+              </w:r>
+              <w:r>
+                <w:rPr>
+                  <w:rFonts w:ascii="Helvetica" w:eastAsia="Times New Roman" w:hAnsi="Helvetica" w:cs="Helvetica"/>
+                  <w:color w:val="596169"/>
+                  <w:sz w:val="20"/>
+                  <w:szCs w:val="16"/>
+                </w:rPr>
+                <w:t>d</w:t>
+              </w:r>
+            </w:ins>
           </w:p>
         </w:tc>
         <w:tc>
@@ -2675,8 +2594,7 @@
                 <w:szCs w:val="16"/>
               </w:rPr>
             </w:pPr>
-            <w:proofErr w:type="spellStart"/>
-            <w:ins w:id="5" w:author="Neelima Saraf" w:date="2022-01-28T17:53:00Z">
+            <w:ins w:id="9" w:author="Neelima Saraf" w:date="2022-01-28T17:53:00Z">
               <w:r>
                 <w:rPr>
                   <w:rFonts w:ascii="Helvetica" w:eastAsia="Times New Roman" w:hAnsi="Helvetica" w:cs="Helvetica"/>
@@ -2687,7 +2605,7 @@
                 <w:t>Option</w:t>
               </w:r>
             </w:ins>
-            <w:ins w:id="6" w:author="Neelima Saraf" w:date="2022-01-11T11:04:00Z">
+            <w:ins w:id="10" w:author="Neelima Saraf" w:date="2022-01-11T11:04:00Z">
               <w:r>
                 <w:rPr>
                   <w:rFonts w:ascii="Helvetica" w:eastAsia="Times New Roman" w:hAnsi="Helvetica" w:cs="Helvetica"/>
@@ -2698,7 +2616,6 @@
                 <w:t>A</w:t>
               </w:r>
             </w:ins>
-            <w:proofErr w:type="spellEnd"/>
           </w:p>
         </w:tc>
         <w:tc>
@@ -2709,15 +2626,14 @@
             <w:pPr>
               <w:spacing w:before="40" w:after="0" w:line="240" w:lineRule="auto"/>
               <w:rPr>
-                <w:ins w:id="7" w:author="Neelima Saraf" w:date="2022-01-11T11:03:00Z"/>
-                <w:rFonts w:ascii="Helvetica" w:eastAsia="Times New Roman" w:hAnsi="Helvetica" w:cs="Helvetica"/>
-                <w:color w:val="596169"/>
-                <w:sz w:val="20"/>
-                <w:szCs w:val="16"/>
-              </w:rPr>
-            </w:pPr>
-            <w:proofErr w:type="spellStart"/>
-            <w:ins w:id="8" w:author="Neelima Saraf" w:date="2022-01-28T17:53:00Z">
+                <w:ins w:id="11" w:author="Neelima Saraf" w:date="2022-01-11T11:03:00Z"/>
+                <w:rFonts w:ascii="Helvetica" w:eastAsia="Times New Roman" w:hAnsi="Helvetica" w:cs="Helvetica"/>
+                <w:color w:val="596169"/>
+                <w:sz w:val="20"/>
+                <w:szCs w:val="16"/>
+              </w:rPr>
+            </w:pPr>
+            <w:ins w:id="12" w:author="Neelima Saraf" w:date="2022-01-28T17:53:00Z">
               <w:r>
                 <w:rPr>
                   <w:rFonts w:ascii="Helvetica" w:eastAsia="Times New Roman" w:hAnsi="Helvetica" w:cs="Helvetica"/>
@@ -2728,7 +2644,7 @@
                 <w:t>Option</w:t>
               </w:r>
             </w:ins>
-            <w:ins w:id="9" w:author="Neelima Saraf" w:date="2022-01-11T11:04:00Z">
+            <w:ins w:id="13" w:author="Neelima Saraf" w:date="2022-01-11T11:04:00Z">
               <w:r>
                 <w:rPr>
                   <w:rFonts w:ascii="Helvetica" w:eastAsia="Times New Roman" w:hAnsi="Helvetica" w:cs="Helvetica"/>
@@ -2739,7 +2655,6 @@
                 <w:t>B</w:t>
               </w:r>
             </w:ins>
-            <w:proofErr w:type="spellEnd"/>
           </w:p>
         </w:tc>
         <w:tc>
@@ -2756,8 +2671,7 @@
                 <w:szCs w:val="16"/>
               </w:rPr>
             </w:pPr>
-            <w:proofErr w:type="spellStart"/>
-            <w:ins w:id="10" w:author="Neelima Saraf" w:date="2022-01-28T17:53:00Z">
+            <w:ins w:id="14" w:author="Neelima Saraf" w:date="2022-01-28T17:53:00Z">
               <w:r>
                 <w:rPr>
                   <w:rFonts w:ascii="Helvetica" w:eastAsia="Times New Roman" w:hAnsi="Helvetica" w:cs="Helvetica"/>
@@ -2768,7 +2682,7 @@
                 <w:t>Option</w:t>
               </w:r>
             </w:ins>
-            <w:ins w:id="11" w:author="Neelima Saraf" w:date="2022-01-11T11:04:00Z">
+            <w:ins w:id="15" w:author="Neelima Saraf" w:date="2022-01-11T11:04:00Z">
               <w:r>
                 <w:rPr>
                   <w:rFonts w:ascii="Helvetica" w:eastAsia="Times New Roman" w:hAnsi="Helvetica" w:cs="Helvetica"/>
@@ -2779,7 +2693,6 @@
                 <w:t>C</w:t>
               </w:r>
             </w:ins>
-            <w:proofErr w:type="spellEnd"/>
           </w:p>
         </w:tc>
         <w:tc>
@@ -2790,15 +2703,14 @@
             <w:pPr>
               <w:spacing w:before="40" w:after="0" w:line="240" w:lineRule="auto"/>
               <w:rPr>
-                <w:ins w:id="12" w:author="Neelima Saraf" w:date="2022-01-11T11:03:00Z"/>
-                <w:rFonts w:ascii="Helvetica" w:eastAsia="Times New Roman" w:hAnsi="Helvetica" w:cs="Helvetica"/>
-                <w:color w:val="596169"/>
-                <w:sz w:val="20"/>
-                <w:szCs w:val="16"/>
-              </w:rPr>
-            </w:pPr>
-            <w:proofErr w:type="spellStart"/>
-            <w:ins w:id="13" w:author="Neelima Saraf" w:date="2022-01-28T17:53:00Z">
+                <w:ins w:id="16" w:author="Neelima Saraf" w:date="2022-01-11T11:03:00Z"/>
+                <w:rFonts w:ascii="Helvetica" w:eastAsia="Times New Roman" w:hAnsi="Helvetica" w:cs="Helvetica"/>
+                <w:color w:val="596169"/>
+                <w:sz w:val="20"/>
+                <w:szCs w:val="16"/>
+              </w:rPr>
+            </w:pPr>
+            <w:ins w:id="17" w:author="Neelima Saraf" w:date="2022-01-28T17:53:00Z">
               <w:r>
                 <w:rPr>
                   <w:rFonts w:ascii="Helvetica" w:eastAsia="Times New Roman" w:hAnsi="Helvetica" w:cs="Helvetica"/>
@@ -2809,7 +2721,7 @@
                 <w:t>Option</w:t>
               </w:r>
             </w:ins>
-            <w:ins w:id="14" w:author="Neelima Saraf" w:date="2022-01-11T11:04:00Z">
+            <w:ins w:id="18" w:author="Neelima Saraf" w:date="2022-01-11T11:04:00Z">
               <w:r>
                 <w:rPr>
                   <w:rFonts w:ascii="Helvetica" w:eastAsia="Times New Roman" w:hAnsi="Helvetica" w:cs="Helvetica"/>
@@ -2820,7 +2732,6 @@
                 <w:t>D</w:t>
               </w:r>
             </w:ins>
-            <w:proofErr w:type="spellEnd"/>
           </w:p>
         </w:tc>
       </w:tr>
@@ -2842,14 +2753,14 @@
         <w:shd w:val="clear" w:color="auto" w:fill="FFFFFF"/>
         <w:spacing w:before="40" w:after="0" w:line="240" w:lineRule="auto"/>
         <w:rPr>
-          <w:del w:id="15" w:author="Neelima Saraf" w:date="2022-01-11T11:04:00Z"/>
+          <w:del w:id="19" w:author="Neelima Saraf" w:date="2022-01-11T11:04:00Z"/>
           <w:rFonts w:ascii="Helvetica" w:eastAsia="Times New Roman" w:hAnsi="Helvetica" w:cs="Helvetica"/>
           <w:color w:val="596169"/>
           <w:sz w:val="20"/>
           <w:szCs w:val="16"/>
         </w:rPr>
       </w:pPr>
-      <w:del w:id="16" w:author="Neelima Saraf" w:date="2022-01-11T11:04:00Z">
+      <w:del w:id="20" w:author="Neelima Saraf" w:date="2022-01-11T11:04:00Z">
         <w:r>
           <w:rPr>
             <w:rFonts w:ascii="Helvetica" w:eastAsia="Times New Roman" w:hAnsi="Helvetica" w:cs="Helvetica"/>
@@ -2877,7 +2788,7 @@
       </w:tblGrid>
       <w:tr>
         <w:trPr>
-          <w:del w:id="17" w:author="Neelima Saraf" w:date="2022-01-11T11:04:00Z"/>
+          <w:del w:id="21" w:author="Neelima Saraf" w:date="2022-01-11T11:04:00Z"/>
         </w:trPr>
         <w:tc>
           <w:tcPr>
@@ -2887,14 +2798,14 @@
             <w:pPr>
               <w:spacing w:before="40" w:after="0" w:line="240" w:lineRule="auto"/>
               <w:rPr>
-                <w:del w:id="18" w:author="Neelima Saraf" w:date="2022-01-11T11:04:00Z"/>
-                <w:rFonts w:ascii="Helvetica" w:eastAsia="Times New Roman" w:hAnsi="Helvetica" w:cs="Helvetica"/>
-                <w:color w:val="596169"/>
-                <w:sz w:val="20"/>
-                <w:szCs w:val="16"/>
-              </w:rPr>
-            </w:pPr>
-            <w:del w:id="19" w:author="Neelima Saraf" w:date="2022-01-11T11:04:00Z">
+                <w:del w:id="22" w:author="Neelima Saraf" w:date="2022-01-11T11:04:00Z"/>
+                <w:rFonts w:ascii="Helvetica" w:eastAsia="Times New Roman" w:hAnsi="Helvetica" w:cs="Helvetica"/>
+                <w:color w:val="596169"/>
+                <w:sz w:val="20"/>
+                <w:szCs w:val="16"/>
+              </w:rPr>
+            </w:pPr>
+            <w:del w:id="23" w:author="Neelima Saraf" w:date="2022-01-11T11:04:00Z">
               <w:r>
                 <w:rPr>
                   <w:rFonts w:ascii="Helvetica" w:eastAsia="Times New Roman" w:hAnsi="Helvetica" w:cs="Helvetica"/>
@@ -2915,14 +2826,14 @@
             <w:pPr>
               <w:spacing w:before="40" w:after="0" w:line="240" w:lineRule="auto"/>
               <w:rPr>
-                <w:del w:id="20" w:author="Neelima Saraf" w:date="2022-01-11T11:04:00Z"/>
-                <w:rFonts w:ascii="Helvetica" w:eastAsia="Times New Roman" w:hAnsi="Helvetica" w:cs="Helvetica"/>
-                <w:color w:val="596169"/>
-                <w:sz w:val="20"/>
-                <w:szCs w:val="16"/>
-              </w:rPr>
-            </w:pPr>
-            <w:del w:id="21" w:author="Neelima Saraf" w:date="2022-01-11T11:04:00Z">
+                <w:del w:id="24" w:author="Neelima Saraf" w:date="2022-01-11T11:04:00Z"/>
+                <w:rFonts w:ascii="Helvetica" w:eastAsia="Times New Roman" w:hAnsi="Helvetica" w:cs="Helvetica"/>
+                <w:color w:val="596169"/>
+                <w:sz w:val="20"/>
+                <w:szCs w:val="16"/>
+              </w:rPr>
+            </w:pPr>
+            <w:del w:id="25" w:author="Neelima Saraf" w:date="2022-01-11T11:04:00Z">
               <w:r>
                 <w:rPr>
                   <w:rFonts w:ascii="Helvetica" w:eastAsia="Times New Roman" w:hAnsi="Helvetica" w:cs="Helvetica"/>
@@ -2944,14 +2855,14 @@
               <w:spacing w:before="40" w:after="0" w:line="240" w:lineRule="auto"/>
               <w:jc w:val="center"/>
               <w:rPr>
-                <w:del w:id="22" w:author="Neelima Saraf" w:date="2022-01-11T11:04:00Z"/>
-                <w:rFonts w:ascii="Helvetica" w:eastAsia="Times New Roman" w:hAnsi="Helvetica" w:cs="Helvetica"/>
-                <w:color w:val="596169"/>
-                <w:sz w:val="20"/>
-                <w:szCs w:val="16"/>
-              </w:rPr>
-            </w:pPr>
-            <w:del w:id="23" w:author="Neelima Saraf" w:date="2022-01-11T11:04:00Z">
+                <w:del w:id="26" w:author="Neelima Saraf" w:date="2022-01-11T11:04:00Z"/>
+                <w:rFonts w:ascii="Helvetica" w:eastAsia="Times New Roman" w:hAnsi="Helvetica" w:cs="Helvetica"/>
+                <w:color w:val="596169"/>
+                <w:sz w:val="20"/>
+                <w:szCs w:val="16"/>
+              </w:rPr>
+            </w:pPr>
+            <w:del w:id="27" w:author="Neelima Saraf" w:date="2022-01-11T11:04:00Z">
               <w:r>
                 <w:rPr>
                   <w:rFonts w:ascii="Helvetica" w:eastAsia="Times New Roman" w:hAnsi="Helvetica" w:cs="Helvetica"/>
@@ -2973,14 +2884,14 @@
               <w:spacing w:before="40" w:after="0" w:line="240" w:lineRule="auto"/>
               <w:jc w:val="center"/>
               <w:rPr>
-                <w:del w:id="24" w:author="Neelima Saraf" w:date="2022-01-11T11:04:00Z"/>
-                <w:rFonts w:ascii="Helvetica" w:eastAsia="Times New Roman" w:hAnsi="Helvetica" w:cs="Helvetica"/>
-                <w:color w:val="596169"/>
-                <w:sz w:val="20"/>
-                <w:szCs w:val="16"/>
-              </w:rPr>
-            </w:pPr>
-            <w:del w:id="25" w:author="Neelima Saraf" w:date="2022-01-11T11:04:00Z">
+                <w:del w:id="28" w:author="Neelima Saraf" w:date="2022-01-11T11:04:00Z"/>
+                <w:rFonts w:ascii="Helvetica" w:eastAsia="Times New Roman" w:hAnsi="Helvetica" w:cs="Helvetica"/>
+                <w:color w:val="596169"/>
+                <w:sz w:val="20"/>
+                <w:szCs w:val="16"/>
+              </w:rPr>
+            </w:pPr>
+            <w:del w:id="29" w:author="Neelima Saraf" w:date="2022-01-11T11:04:00Z">
               <w:r>
                 <w:rPr>
                   <w:rFonts w:ascii="Helvetica" w:eastAsia="Times New Roman" w:hAnsi="Helvetica" w:cs="Helvetica"/>
@@ -3002,14 +2913,14 @@
               <w:spacing w:before="40" w:after="0" w:line="240" w:lineRule="auto"/>
               <w:jc w:val="center"/>
               <w:rPr>
-                <w:del w:id="26" w:author="Neelima Saraf" w:date="2022-01-11T11:04:00Z"/>
-                <w:rFonts w:ascii="Helvetica" w:eastAsia="Times New Roman" w:hAnsi="Helvetica" w:cs="Helvetica"/>
-                <w:color w:val="596169"/>
-                <w:sz w:val="20"/>
-                <w:szCs w:val="16"/>
-              </w:rPr>
-            </w:pPr>
-            <w:del w:id="27" w:author="Neelima Saraf" w:date="2022-01-11T11:04:00Z">
+                <w:del w:id="30" w:author="Neelima Saraf" w:date="2022-01-11T11:04:00Z"/>
+                <w:rFonts w:ascii="Helvetica" w:eastAsia="Times New Roman" w:hAnsi="Helvetica" w:cs="Helvetica"/>
+                <w:color w:val="596169"/>
+                <w:sz w:val="20"/>
+                <w:szCs w:val="16"/>
+              </w:rPr>
+            </w:pPr>
+            <w:del w:id="31" w:author="Neelima Saraf" w:date="2022-01-11T11:04:00Z">
               <w:r>
                 <w:rPr>
                   <w:rFonts w:ascii="Helvetica" w:eastAsia="Times New Roman" w:hAnsi="Helvetica" w:cs="Helvetica"/>
@@ -3031,14 +2942,14 @@
               <w:spacing w:before="40" w:after="0" w:line="240" w:lineRule="auto"/>
               <w:jc w:val="center"/>
               <w:rPr>
-                <w:del w:id="28" w:author="Neelima Saraf" w:date="2022-01-11T11:04:00Z"/>
-                <w:rFonts w:ascii="Helvetica" w:eastAsia="Times New Roman" w:hAnsi="Helvetica" w:cs="Helvetica"/>
-                <w:color w:val="596169"/>
-                <w:sz w:val="20"/>
-                <w:szCs w:val="16"/>
-              </w:rPr>
-            </w:pPr>
-            <w:del w:id="29" w:author="Neelima Saraf" w:date="2022-01-11T11:04:00Z">
+                <w:del w:id="32" w:author="Neelima Saraf" w:date="2022-01-11T11:04:00Z"/>
+                <w:rFonts w:ascii="Helvetica" w:eastAsia="Times New Roman" w:hAnsi="Helvetica" w:cs="Helvetica"/>
+                <w:color w:val="596169"/>
+                <w:sz w:val="20"/>
+                <w:szCs w:val="16"/>
+              </w:rPr>
+            </w:pPr>
+            <w:del w:id="33" w:author="Neelima Saraf" w:date="2022-01-11T11:04:00Z">
               <w:r>
                 <w:rPr>
                   <w:rFonts w:ascii="Helvetica" w:eastAsia="Times New Roman" w:hAnsi="Helvetica" w:cs="Helvetica"/>
@@ -3128,7 +3039,7 @@
           <w:sz w:val="28"/>
         </w:rPr>
       </w:pPr>
-      <w:bookmarkStart w:id="30" w:name="_Toc92373846"/>
+      <w:bookmarkStart w:id="34" w:name="_Toc92373846"/>
       <w:r>
         <w:rPr>
           <w:rFonts w:ascii="Cambria" w:eastAsia="Times New Roman" w:hAnsi="Cambria" w:cs="Times New Roman"/>
@@ -3150,7 +3061,7 @@
         </w:rPr>
         <w:t>:</w:t>
       </w:r>
-      <w:bookmarkEnd w:id="30"/>
+      <w:bookmarkEnd w:id="34"/>
     </w:p>
     <w:p>
       <w:r>
@@ -3208,13 +3119,8 @@
         </w:numPr>
       </w:pPr>
       <w:r>
-        <w:t xml:space="preserve">Name of the </w:t>
-      </w:r>
-      <w:proofErr w:type="spellStart"/>
-      <w:r>
-        <w:t>applcition</w:t>
-      </w:r>
-      <w:proofErr w:type="spellEnd"/>
+        <w:t>Name of the applcition</w:t>
+      </w:r>
     </w:p>
     <w:p>
       <w:pPr>
@@ -3225,39 +3131,7 @@
         </w:numPr>
       </w:pPr>
       <w:r>
-        <w:t xml:space="preserve">Link to twitter, </w:t>
-      </w:r>
-      <w:proofErr w:type="spellStart"/>
-      <w:r>
-        <w:t>Facebook</w:t>
-      </w:r>
-      <w:proofErr w:type="spellEnd"/>
-      <w:r>
-        <w:t xml:space="preserve">, </w:t>
-      </w:r>
-      <w:proofErr w:type="spellStart"/>
-      <w:r>
-        <w:t>Instagram</w:t>
-      </w:r>
-      <w:proofErr w:type="spellEnd"/>
-      <w:r>
-        <w:t xml:space="preserve"> and </w:t>
-      </w:r>
-      <w:proofErr w:type="spellStart"/>
-      <w:r>
-        <w:t>youtube</w:t>
-      </w:r>
-      <w:proofErr w:type="spellEnd"/>
-      <w:r>
-        <w:t xml:space="preserve"> of </w:t>
-      </w:r>
-      <w:proofErr w:type="spellStart"/>
-      <w:r>
-        <w:t>IAmTimCorey</w:t>
-      </w:r>
-      <w:proofErr w:type="spellEnd"/>
-      <w:r>
-        <w:t xml:space="preserve"> </w:t>
+        <w:t xml:space="preserve">Link to twitter, Facebook, Instagram and youtube of IAmTimCorey </w:t>
       </w:r>
     </w:p>
     <w:p>
@@ -3453,15 +3327,7 @@
         <w:t>Result Page</w:t>
       </w:r>
       <w:r>
-        <w:t xml:space="preserve">: After completing </w:t>
-      </w:r>
-      <w:proofErr w:type="gramStart"/>
-      <w:r>
-        <w:t>all the</w:t>
-      </w:r>
-      <w:proofErr w:type="gramEnd"/>
-      <w:r>
-        <w:t xml:space="preserve"> questions user will be redirected to results page.</w:t>
+        <w:t>: After completing all the questions user will be redirected to results page.</w:t>
       </w:r>
     </w:p>
     <w:p>
@@ -3562,7 +3428,7 @@
           <w:sz w:val="28"/>
         </w:rPr>
       </w:pPr>
-      <w:bookmarkStart w:id="31" w:name="_Toc92373847"/>
+      <w:bookmarkStart w:id="35" w:name="_Toc92373847"/>
       <w:r>
         <w:rPr>
           <w:rFonts w:ascii="Cambria" w:eastAsia="Times New Roman" w:hAnsi="Cambria" w:cs="Times New Roman"/>
@@ -3574,7 +3440,7 @@
         <w:lastRenderedPageBreak/>
         <w:t>Review Questions:</w:t>
       </w:r>
-      <w:bookmarkEnd w:id="31"/>
+      <w:bookmarkEnd w:id="35"/>
     </w:p>
     <w:tbl>
       <w:tblPr>
@@ -5244,8 +5110,8 @@
           <w:sz w:val="28"/>
         </w:rPr>
       </w:pPr>
-      <w:bookmarkStart w:id="32" w:name="_Toc87446221"/>
-      <w:bookmarkStart w:id="33" w:name="_Toc92373848"/>
+      <w:bookmarkStart w:id="36" w:name="_Toc87446221"/>
+      <w:bookmarkStart w:id="37" w:name="_Toc92373848"/>
       <w:r>
         <w:rPr>
           <w:rFonts w:ascii="Cambria" w:eastAsia="Times New Roman" w:hAnsi="Cambria" w:cs="Times New Roman"/>
@@ -5257,8 +5123,8 @@
         <w:lastRenderedPageBreak/>
         <w:t>Operations documentation</w:t>
       </w:r>
-      <w:bookmarkEnd w:id="32"/>
-      <w:bookmarkEnd w:id="33"/>
+      <w:bookmarkEnd w:id="36"/>
+      <w:bookmarkEnd w:id="37"/>
     </w:p>
     <w:p>
       <w:pPr>
@@ -5319,27 +5185,7 @@
           <w:sz w:val="16"/>
           <w:szCs w:val="16"/>
         </w:rPr>
-        <w:t>&lt;</w:t>
-      </w:r>
-      <w:proofErr w:type="gramStart"/>
-      <w:r>
-        <w:rPr>
-          <w:rFonts w:ascii="Helvetica" w:eastAsia="Times New Roman" w:hAnsi="Helvetica" w:cs="Helvetica"/>
-          <w:color w:val="596169"/>
-          <w:sz w:val="16"/>
-          <w:szCs w:val="16"/>
-        </w:rPr>
-        <w:t>TODO  End</w:t>
-      </w:r>
-      <w:proofErr w:type="gramEnd"/>
-      <w:r>
-        <w:rPr>
-          <w:rFonts w:ascii="Helvetica" w:eastAsia="Times New Roman" w:hAnsi="Helvetica" w:cs="Helvetica"/>
-          <w:color w:val="596169"/>
-          <w:sz w:val="16"/>
-          <w:szCs w:val="16"/>
-        </w:rPr>
-        <w:t>&gt;</w:t>
+        <w:t>&lt;TODO  End&gt;</w:t>
       </w:r>
     </w:p>
     <w:p>
@@ -5375,10 +5221,13 @@
           <w:color w:val="596169"/>
           <w:sz w:val="16"/>
         </w:rPr>
-        <w:t xml:space="preserve">Provide </w:t>
-      </w:r>
-      <w:proofErr w:type="spellStart"/>
-      <w:r>
+        <w:t>Provide Github commands here</w:t>
+      </w:r>
+    </w:p>
+    <w:p>
+      <w:pPr>
+        <w:shd w:val="clear" w:color="auto" w:fill="FFFFFF"/>
+        <w:spacing w:before="40" w:after="0" w:line="240" w:lineRule="auto"/>
         <w:rPr>
           <w:rFonts w:ascii="Helvetica" w:eastAsia="Times New Roman" w:hAnsi="Helvetica" w:cs="Helvetica"/>
           <w:b/>
@@ -5386,10 +5235,12 @@
           <w:color w:val="596169"/>
           <w:sz w:val="16"/>
         </w:rPr>
-        <w:t>Github</w:t>
-      </w:r>
-      <w:proofErr w:type="spellEnd"/>
-      <w:r>
+      </w:pPr>
+    </w:p>
+    <w:p>
+      <w:pPr>
+        <w:shd w:val="clear" w:color="auto" w:fill="FFFFFF"/>
+        <w:spacing w:before="40" w:after="0" w:line="240" w:lineRule="auto"/>
         <w:rPr>
           <w:rFonts w:ascii="Helvetica" w:eastAsia="Times New Roman" w:hAnsi="Helvetica" w:cs="Helvetica"/>
           <w:b/>
@@ -5397,13 +5248,8 @@
           <w:color w:val="596169"/>
           <w:sz w:val="16"/>
         </w:rPr>
-        <w:t xml:space="preserve"> commands here</w:t>
-      </w:r>
-    </w:p>
-    <w:p>
-      <w:pPr>
-        <w:shd w:val="clear" w:color="auto" w:fill="FFFFFF"/>
-        <w:spacing w:before="40" w:after="0" w:line="240" w:lineRule="auto"/>
+      </w:pPr>
+      <w:r>
         <w:rPr>
           <w:rFonts w:ascii="Helvetica" w:eastAsia="Times New Roman" w:hAnsi="Helvetica" w:cs="Helvetica"/>
           <w:b/>
@@ -5411,51 +5257,7 @@
           <w:color w:val="596169"/>
           <w:sz w:val="16"/>
         </w:rPr>
-      </w:pPr>
-    </w:p>
-    <w:p>
-      <w:pPr>
-        <w:shd w:val="clear" w:color="auto" w:fill="FFFFFF"/>
-        <w:spacing w:before="40" w:after="0" w:line="240" w:lineRule="auto"/>
-        <w:rPr>
-          <w:rFonts w:ascii="Helvetica" w:eastAsia="Times New Roman" w:hAnsi="Helvetica" w:cs="Helvetica"/>
-          <w:b/>
-          <w:bCs/>
-          <w:color w:val="596169"/>
-          <w:sz w:val="16"/>
-        </w:rPr>
-      </w:pPr>
-      <w:r>
-        <w:rPr>
-          <w:rFonts w:ascii="Helvetica" w:eastAsia="Times New Roman" w:hAnsi="Helvetica" w:cs="Helvetica"/>
-          <w:b/>
-          <w:bCs/>
-          <w:color w:val="596169"/>
-          <w:sz w:val="16"/>
-        </w:rPr>
-        <w:t xml:space="preserve">Provide </w:t>
-      </w:r>
-      <w:proofErr w:type="spellStart"/>
-      <w:r>
-        <w:rPr>
-          <w:rFonts w:ascii="Helvetica" w:eastAsia="Times New Roman" w:hAnsi="Helvetica" w:cs="Helvetica"/>
-          <w:b/>
-          <w:bCs/>
-          <w:color w:val="596169"/>
-          <w:sz w:val="16"/>
-        </w:rPr>
-        <w:t>Jira</w:t>
-      </w:r>
-      <w:proofErr w:type="spellEnd"/>
-      <w:r>
-        <w:rPr>
-          <w:rFonts w:ascii="Helvetica" w:eastAsia="Times New Roman" w:hAnsi="Helvetica" w:cs="Helvetica"/>
-          <w:b/>
-          <w:bCs/>
-          <w:color w:val="596169"/>
-          <w:sz w:val="16"/>
-        </w:rPr>
-        <w:t xml:space="preserve"> link here</w:t>
+        <w:t>Provide Jira link here</w:t>
       </w:r>
     </w:p>
     <w:p>
@@ -5510,8 +5312,8 @@
         </w:rPr>
       </w:pPr>
       <w:hyperlink r:id="rId10" w:history="1">
-        <w:bookmarkStart w:id="34" w:name="_Toc87446222"/>
-        <w:bookmarkStart w:id="35" w:name="_Toc92373849"/>
+        <w:bookmarkStart w:id="38" w:name="_Toc87446222"/>
+        <w:bookmarkStart w:id="39" w:name="_Toc92373849"/>
         <w:r>
           <w:rPr>
             <w:rFonts w:ascii="Cambria" w:eastAsia="Times New Roman" w:hAnsi="Cambria" w:cs="Times New Roman"/>
@@ -5524,8 +5326,8 @@
           </w:rPr>
           <w:t>Requirements documents</w:t>
         </w:r>
-        <w:bookmarkEnd w:id="34"/>
-        <w:bookmarkEnd w:id="35"/>
+        <w:bookmarkEnd w:id="38"/>
+        <w:bookmarkEnd w:id="39"/>
       </w:hyperlink>
     </w:p>
     <w:p>
@@ -5589,8 +5391,8 @@
           <w:sz w:val="28"/>
         </w:rPr>
       </w:pPr>
-      <w:bookmarkStart w:id="36" w:name="_Toc87446223"/>
-      <w:bookmarkStart w:id="37" w:name="_Toc92373850"/>
+      <w:bookmarkStart w:id="40" w:name="_Toc87446223"/>
+      <w:bookmarkStart w:id="41" w:name="_Toc92373850"/>
       <w:r>
         <w:rPr>
           <w:rFonts w:ascii="Cambria" w:eastAsia="Times New Roman" w:hAnsi="Cambria" w:cs="Times New Roman"/>
@@ -5601,8 +5403,8 @@
         </w:rPr>
         <w:t>Support documentation</w:t>
       </w:r>
-      <w:bookmarkEnd w:id="36"/>
-      <w:bookmarkEnd w:id="37"/>
+      <w:bookmarkEnd w:id="40"/>
+      <w:bookmarkEnd w:id="41"/>
     </w:p>
     <w:p>
       <w:pPr>
@@ -5635,8 +5437,8 @@
           <w:sz w:val="28"/>
         </w:rPr>
       </w:pPr>
-      <w:bookmarkStart w:id="38" w:name="_Toc87446224"/>
-      <w:bookmarkStart w:id="39" w:name="_Toc92373851"/>
+      <w:bookmarkStart w:id="42" w:name="_Toc87446224"/>
+      <w:bookmarkStart w:id="43" w:name="_Toc92373851"/>
     </w:p>
     <w:p>
       <w:pPr>
@@ -5660,8 +5462,8 @@
         </w:rPr>
         <w:t>System documentation</w:t>
       </w:r>
-      <w:bookmarkEnd w:id="38"/>
-      <w:bookmarkEnd w:id="39"/>
+      <w:bookmarkEnd w:id="42"/>
+      <w:bookmarkEnd w:id="43"/>
     </w:p>
     <w:p>
       <w:pPr>
@@ -5714,8 +5516,8 @@
           <w:sz w:val="28"/>
         </w:rPr>
       </w:pPr>
-      <w:bookmarkStart w:id="40" w:name="_Toc87446225"/>
-      <w:bookmarkStart w:id="41" w:name="_Toc92373852"/>
+      <w:bookmarkStart w:id="44" w:name="_Toc87446225"/>
+      <w:bookmarkStart w:id="45" w:name="_Toc92373852"/>
       <w:r>
         <w:rPr>
           <w:rFonts w:ascii="Cambria" w:eastAsia="Times New Roman" w:hAnsi="Cambria" w:cs="Times New Roman"/>
@@ -5726,8 +5528,8 @@
         </w:rPr>
         <w:t>User documentation</w:t>
       </w:r>
-      <w:bookmarkEnd w:id="40"/>
-      <w:bookmarkEnd w:id="41"/>
+      <w:bookmarkEnd w:id="44"/>
+      <w:bookmarkEnd w:id="45"/>
     </w:p>
     <w:p>
       <w:pPr>
@@ -5740,7 +5542,6 @@
           <w:szCs w:val="16"/>
         </w:rPr>
       </w:pPr>
-      <w:proofErr w:type="gramStart"/>
       <w:r>
         <w:rPr>
           <w:rFonts w:ascii="Helvetica" w:eastAsia="Times New Roman" w:hAnsi="Helvetica" w:cs="Helvetica"/>
@@ -5748,37 +5549,7 @@
           <w:sz w:val="16"/>
           <w:szCs w:val="16"/>
         </w:rPr>
-        <w:t>t</w:t>
-      </w:r>
-      <w:proofErr w:type="gramEnd"/>
-      <w:r>
-        <w:rPr>
-          <w:rFonts w:ascii="Helvetica" w:eastAsia="Times New Roman" w:hAnsi="Helvetica" w:cs="Helvetica"/>
-          <w:color w:val="596169"/>
-          <w:sz w:val="16"/>
-          <w:szCs w:val="16"/>
-        </w:rPr>
-        <w:t xml:space="preserve"> includes reference manuals and support guides for the users. Keep it simple and easy to understand. </w:t>
-      </w:r>
-      <w:proofErr w:type="gramStart"/>
-      <w:r>
-        <w:rPr>
-          <w:rFonts w:ascii="Helvetica" w:eastAsia="Times New Roman" w:hAnsi="Helvetica" w:cs="Helvetica"/>
-          <w:color w:val="596169"/>
-          <w:sz w:val="16"/>
-          <w:szCs w:val="16"/>
-        </w:rPr>
-        <w:t>the</w:t>
-      </w:r>
-      <w:proofErr w:type="gramEnd"/>
-      <w:r>
-        <w:rPr>
-          <w:rFonts w:ascii="Helvetica" w:eastAsia="Times New Roman" w:hAnsi="Helvetica" w:cs="Helvetica"/>
-          <w:color w:val="596169"/>
-          <w:sz w:val="16"/>
-          <w:szCs w:val="16"/>
-        </w:rPr>
-        <w:t xml:space="preserve"> solution design is flawed if you need to extensively train your users on how to use it.</w:t>
+        <w:t>t includes reference manuals and support guides for the users. Keep it simple and easy to understand. the solution design is flawed if you need to extensively train your users on how to use it.</w:t>
       </w:r>
     </w:p>
     <w:p>
@@ -7825,7 +7596,7 @@
   <a:extraClrSchemeLst/>
   <a:extLst>
     <a:ext uri="{05A4C25C-085E-4340-85A3-A5531E510DB2}">
-      <thm15:themeFamily xmlns:thm15="http://schemas.microsoft.com/office/thememl/2012/main" xmlns="" name="Office Theme" id="{62F939B6-93AF-4DB8-9C6B-D6C7DFDC589F}" vid="{4A3C46E8-61CC-4603-A589-7422A47A8E4A}"/>
+      <thm15:themeFamily xmlns="" xmlns:thm15="http://schemas.microsoft.com/office/thememl/2012/main" name="Office Theme" id="{62F939B6-93AF-4DB8-9C6B-D6C7DFDC589F}" vid="{4A3C46E8-61CC-4603-A589-7422A47A8E4A}"/>
     </a:ext>
   </a:extLst>
 </a:theme>

</xml_diff>